<commit_message>
almost all function changed
</commit_message>
<xml_diff>
--- a/files/testing.docx
+++ b/files/testing.docx
@@ -4,8 +4,21 @@
   <w:body>
     <w:p>
       <w:r>
-        <w:t>A naveen &amp; yadav</w:t>
-      </w:r>
+        <w:t xml:space="preserve">A </w:t>
+      </w:r>
+      <w:proofErr w:type="spellStart"/>
+      <w:r>
+        <w:t>naveen</w:t>
+      </w:r>
+      <w:proofErr w:type="spellEnd"/>
+      <w:r>
+        <w:t xml:space="preserve"> &amp; </w:t>
+      </w:r>
+      <w:proofErr w:type="spellStart"/>
+      <w:r>
+        <w:t>yadav</w:t>
+      </w:r>
+      <w:proofErr w:type="spellEnd"/>
     </w:p>
     <w:p>
       <w:r>
@@ -49,8 +62,13 @@
     </w:p>
     <w:p>
       <w:r>
-        <w:t>The sequence x1, x2,.</w:t>
-      </w:r>
+        <w:t>The sequence x1, x2</w:t>
+      </w:r>
+      <w:proofErr w:type="gramStart"/>
+      <w:r>
+        <w:t>,.</w:t>
+      </w:r>
+      <w:proofErr w:type="gramEnd"/>
       <w:r>
         <w:t xml:space="preserve">  </w:t>
       </w:r>
@@ -67,13 +85,23 @@
         <w:t xml:space="preserve">  </w:t>
       </w:r>
       <w:r>
-        <w:t>, xn is interesting.</w:t>
-      </w:r>
-    </w:p>
-    <w:p>
+        <w:t xml:space="preserve">, </w:t>
+      </w:r>
+      <w:proofErr w:type="spellStart"/>
+      <w:r>
+        <w:t>xn</w:t>
+      </w:r>
+      <w:proofErr w:type="spellEnd"/>
+      <w:r>
+        <w:t xml:space="preserve"> is interesting.</w:t>
+      </w:r>
+    </w:p>
+    <w:p>
+      <w:proofErr w:type="spellStart"/>
       <w:r>
         <w:t>Naveens</w:t>
       </w:r>
+      <w:proofErr w:type="spellEnd"/>
       <w:r>
         <w:t>’</w:t>
       </w:r>
@@ -90,7 +118,33 @@
     </w:p>
     <w:p>
       <w:r>
-        <w:t xml:space="preserve">This is url which si very mportant </w:t>
+        <w:t xml:space="preserve">This is </w:t>
+      </w:r>
+      <w:proofErr w:type="spellStart"/>
+      <w:proofErr w:type="gramStart"/>
+      <w:r>
+        <w:t>url</w:t>
+      </w:r>
+      <w:proofErr w:type="spellEnd"/>
+      <w:proofErr w:type="gramEnd"/>
+      <w:r>
+        <w:t xml:space="preserve"> which </w:t>
+      </w:r>
+      <w:proofErr w:type="spellStart"/>
+      <w:r>
+        <w:t>si</w:t>
+      </w:r>
+      <w:proofErr w:type="spellEnd"/>
+      <w:r>
+        <w:t xml:space="preserve"> very </w:t>
+      </w:r>
+      <w:proofErr w:type="spellStart"/>
+      <w:r>
+        <w:t>mportant</w:t>
+      </w:r>
+      <w:proofErr w:type="spellEnd"/>
+      <w:r>
+        <w:t xml:space="preserve"> </w:t>
       </w:r>
       <w:hyperlink r:id="rId4" w:history="1">
         <w:r>
@@ -101,7 +155,15 @@
         </w:r>
       </w:hyperlink>
       <w:r>
-        <w:t xml:space="preserve"> I have to svae it for the future.</w:t>
+        <w:t xml:space="preserve"> I have to </w:t>
+      </w:r>
+      <w:proofErr w:type="spellStart"/>
+      <w:r>
+        <w:t>svae</w:t>
+      </w:r>
+      <w:proofErr w:type="spellEnd"/>
+      <w:r>
+        <w:t xml:space="preserve"> it for the future.</w:t>
       </w:r>
     </w:p>
     <w:p>
@@ -111,12 +173,41 @@
     </w:p>
     <w:p>
       <w:r>
-        <w:t>Doctor Naveen Yadav</w:t>
-      </w:r>
-    </w:p>
-    <w:p>
-      <w:r>
-        <w:t>10 s is very time time to viiste a mall. I was thinking 14 s is good</w:t>
+        <w:t xml:space="preserve">Doctor </w:t>
+      </w:r>
+      <w:proofErr w:type="spellStart"/>
+      <w:r>
+        <w:t>Naveen</w:t>
+      </w:r>
+      <w:proofErr w:type="spellEnd"/>
+      <w:r>
+        <w:t xml:space="preserve"> </w:t>
+      </w:r>
+      <w:proofErr w:type="spellStart"/>
+      <w:r>
+        <w:t>Yadav</w:t>
+      </w:r>
+      <w:proofErr w:type="spellEnd"/>
+    </w:p>
+    <w:p>
+      <w:r>
+        <w:t xml:space="preserve">10 s is very time </w:t>
+      </w:r>
+      <w:proofErr w:type="spellStart"/>
+      <w:r>
+        <w:t>time</w:t>
+      </w:r>
+      <w:proofErr w:type="spellEnd"/>
+      <w:r>
+        <w:t xml:space="preserve"> to </w:t>
+      </w:r>
+      <w:proofErr w:type="spellStart"/>
+      <w:r>
+        <w:t>viiste</w:t>
+      </w:r>
+      <w:proofErr w:type="spellEnd"/>
+      <w:r>
+        <w:t xml:space="preserve"> a mall. I was thinking 14 s is good</w:t>
       </w:r>
     </w:p>
     <w:p>
@@ -130,134 +221,88 @@
       </w:r>
     </w:p>
     <w:p>
-      <w:r>
+      <w:proofErr w:type="gramStart"/>
+      <w:r>
+        <w:rPr>
+          <w:i/>
+        </w:rPr>
         <w:t>Two-fold five-fold nine-fold 12-fold</w:t>
       </w:r>
       <w:r>
         <w:t>.</w:t>
       </w:r>
-    </w:p>
-    <w:p>
+      <w:proofErr w:type="gramEnd"/>
+    </w:p>
+    <w:p>
+      <w:proofErr w:type="gramStart"/>
       <w:r>
         <w:t>The dummy text 1920-1945</w:t>
       </w:r>
       <w:r>
         <w:t>.</w:t>
       </w:r>
+      <w:proofErr w:type="gramEnd"/>
     </w:p>
     <w:p/>
     <w:p>
       <w:r>
         <w:t xml:space="preserve">The new </w:t>
       </w:r>
+      <w:proofErr w:type="spellStart"/>
       <w:r>
         <w:rPr>
           <w:i/>
           <w:iCs/>
         </w:rPr>
-        <w:t>SuperWidget®</w:t>
-      </w:r>
-      <w:r>
-        <w:t xml:space="preserve"> is revolutionizing the tech industry. Customers have praised the </w:t>
-      </w:r>
+        <w:t>SuperWidget</w:t>
+      </w:r>
+      <w:proofErr w:type="spellEnd"/>
       <w:r>
         <w:rPr>
           <w:i/>
           <w:iCs/>
         </w:rPr>
-        <w:t>SuperWidget®</w:t>
-      </w:r>
-      <w:r>
-        <w:t xml:space="preserve"> for its innovative design and ease of use.</w:t>
-      </w:r>
-    </w:p>
-    <w:p>
-      <w:r>
-        <w:t>20 000 000 000</w:t>
-      </w:r>
-    </w:p>
-    <w:p>
-      <w:r>
-        <w:t>1 000</w:t>
-      </w:r>
-    </w:p>
-    <w:p>
-      <w:r>
-        <w:lastRenderedPageBreak/>
-        <w:t>30,000,000</w:t>
-      </w:r>
-    </w:p>
-    <w:p>
-      <w:r>
-        <w:t>78,000</w:t>
-      </w:r>
-    </w:p>
-    <w:p>
-      <w:pPr>
+        <w:t>®</w:t>
+      </w:r>
+      <w:r>
+        <w:t xml:space="preserve"> is revolutionizing the tech industry. Customers have praised the </w:t>
+      </w:r>
+      <w:proofErr w:type="spellStart"/>
+      <w:r>
         <w:rPr>
           <w:i/>
+          <w:iCs/>
         </w:rPr>
-      </w:pPr>
+        <w:t>SuperWidget</w:t>
+      </w:r>
+      <w:proofErr w:type="spellEnd"/>
       <w:r>
         <w:rPr>
           <w:i/>
+          <w:iCs/>
         </w:rPr>
-        <w:t>"i.e.", "e.g.", "via", "vice versa", "etc.", "a posteriori", "a priori", "et al.", "cf.", "c."</w:t>
-      </w:r>
-    </w:p>
-    <w:p>
-      <w:pPr>
+        <w:t>®</w:t>
+      </w:r>
+      <w:r>
+        <w:t xml:space="preserve"> for its innovative design and ease of use.</w:t>
+      </w:r>
+    </w:p>
+    <w:p>
+      <w:r>
         <w:rPr>
           <w:i/>
+          <w:iCs/>
         </w:rPr>
-      </w:pPr>
-    </w:p>
-    <w:p>
-      <w:r>
-        <w:t>7</w:t>
+        <w:t>He said he loved the movie</w:t>
       </w:r>
       <w:r>
         <w:rPr>
-          <w:rFonts w:ascii="Times New Roman" w:hAnsi="Times New Roman" w:cs="Times New Roman"/>
+          <w:iCs/>
         </w:rPr>
-        <w:t>·</w:t>
-      </w:r>
-      <w:r>
-        <w:t>8  8</w:t>
-      </w:r>
-      <w:r>
-        <w:rPr>
-          <w:rFonts w:ascii="Times New Roman" w:hAnsi="Times New Roman" w:cs="Times New Roman"/>
-        </w:rPr>
-        <w:t>·</w:t>
-      </w:r>
-      <w:r>
-        <w:t>9</w:t>
-      </w:r>
-    </w:p>
-    <w:p>
-      <w:r>
-        <w:t>1,000</w:t>
-      </w:r>
-    </w:p>
-    <w:p>
-      <w:r>
-        <w:t>20,000</w:t>
-      </w:r>
-    </w:p>
-    <w:p>
-      <w:r>
-        <w:t>300,000</w:t>
-      </w:r>
-    </w:p>
-    <w:p>
-      <w:r>
-        <w:t>500,000,000</w:t>
-      </w:r>
-    </w:p>
-    <w:p>
-      <w:r>
-        <w:t>567,888,555,777</w:t>
+        <w:t>!</w:t>
+      </w:r>
+      <w:r>
+        <w:br/>
       </w:r>
     </w:p>
     <w:p/>

</xml_diff>

<commit_message>
sepertion of functions started started
</commit_message>
<xml_diff>
--- a/files/testing.docx
+++ b/files/testing.docx
@@ -4,8 +4,21 @@
   <w:body>
     <w:p>
       <w:r>
-        <w:t>A naveen &amp; yadav</w:t>
-      </w:r>
+        <w:t xml:space="preserve">A </w:t>
+      </w:r>
+      <w:proofErr w:type="spellStart"/>
+      <w:r>
+        <w:t>naveen</w:t>
+      </w:r>
+      <w:proofErr w:type="spellEnd"/>
+      <w:r>
+        <w:t xml:space="preserve"> &amp; </w:t>
+      </w:r>
+      <w:proofErr w:type="spellStart"/>
+      <w:r>
+        <w:t>yadav</w:t>
+      </w:r>
+      <w:proofErr w:type="spellEnd"/>
     </w:p>
     <w:p>
       <w:r>
@@ -49,8 +62,13 @@
     </w:p>
     <w:p>
       <w:r>
-        <w:t>The sequence x1, x2,.</w:t>
-      </w:r>
+        <w:t>The sequence x1, x2</w:t>
+      </w:r>
+      <w:proofErr w:type="gramStart"/>
+      <w:r>
+        <w:t>,.</w:t>
+      </w:r>
+      <w:proofErr w:type="gramEnd"/>
       <w:r>
         <w:t xml:space="preserve">  </w:t>
       </w:r>
@@ -67,13 +85,23 @@
         <w:t xml:space="preserve">  </w:t>
       </w:r>
       <w:r>
-        <w:t>, xn is interesting.</w:t>
-      </w:r>
-    </w:p>
-    <w:p>
+        <w:t xml:space="preserve">, </w:t>
+      </w:r>
+      <w:proofErr w:type="spellStart"/>
+      <w:r>
+        <w:t>xn</w:t>
+      </w:r>
+      <w:proofErr w:type="spellEnd"/>
+      <w:r>
+        <w:t xml:space="preserve"> is interesting.</w:t>
+      </w:r>
+    </w:p>
+    <w:p>
+      <w:proofErr w:type="spellStart"/>
       <w:r>
         <w:t>Naveens</w:t>
       </w:r>
+      <w:proofErr w:type="spellEnd"/>
       <w:r>
         <w:t>’</w:t>
       </w:r>
@@ -90,7 +118,33 @@
     </w:p>
     <w:p>
       <w:r>
-        <w:t xml:space="preserve">This is url which si very mportant </w:t>
+        <w:t xml:space="preserve">This is </w:t>
+      </w:r>
+      <w:proofErr w:type="spellStart"/>
+      <w:proofErr w:type="gramStart"/>
+      <w:r>
+        <w:t>url</w:t>
+      </w:r>
+      <w:proofErr w:type="spellEnd"/>
+      <w:proofErr w:type="gramEnd"/>
+      <w:r>
+        <w:t xml:space="preserve"> which </w:t>
+      </w:r>
+      <w:proofErr w:type="spellStart"/>
+      <w:r>
+        <w:t>si</w:t>
+      </w:r>
+      <w:proofErr w:type="spellEnd"/>
+      <w:r>
+        <w:t xml:space="preserve"> very </w:t>
+      </w:r>
+      <w:proofErr w:type="spellStart"/>
+      <w:r>
+        <w:t>mportant</w:t>
+      </w:r>
+      <w:proofErr w:type="spellEnd"/>
+      <w:r>
+        <w:t xml:space="preserve"> </w:t>
       </w:r>
       <w:hyperlink r:id="rId4" w:history="1">
         <w:r>
@@ -101,7 +155,15 @@
         </w:r>
       </w:hyperlink>
       <w:r>
-        <w:t xml:space="preserve"> I have to svae it for the future.</w:t>
+        <w:t xml:space="preserve"> I have to </w:t>
+      </w:r>
+      <w:proofErr w:type="spellStart"/>
+      <w:r>
+        <w:t>svae</w:t>
+      </w:r>
+      <w:proofErr w:type="spellEnd"/>
+      <w:r>
+        <w:t xml:space="preserve"> it for the future.</w:t>
       </w:r>
     </w:p>
     <w:p>
@@ -111,12 +173,41 @@
     </w:p>
     <w:p>
       <w:r>
-        <w:t>Doctor Naveen Yadav</w:t>
-      </w:r>
-    </w:p>
-    <w:p>
-      <w:r>
-        <w:t>10 s is very time time to viiste a mall. I was thinking 14 s is good</w:t>
+        <w:t xml:space="preserve">Doctor </w:t>
+      </w:r>
+      <w:proofErr w:type="spellStart"/>
+      <w:r>
+        <w:t>Naveen</w:t>
+      </w:r>
+      <w:proofErr w:type="spellEnd"/>
+      <w:r>
+        <w:t xml:space="preserve"> </w:t>
+      </w:r>
+      <w:proofErr w:type="spellStart"/>
+      <w:r>
+        <w:t>Yadav</w:t>
+      </w:r>
+      <w:proofErr w:type="spellEnd"/>
+    </w:p>
+    <w:p>
+      <w:r>
+        <w:t xml:space="preserve">10 s is very time </w:t>
+      </w:r>
+      <w:proofErr w:type="spellStart"/>
+      <w:r>
+        <w:t>time</w:t>
+      </w:r>
+      <w:proofErr w:type="spellEnd"/>
+      <w:r>
+        <w:t xml:space="preserve"> to </w:t>
+      </w:r>
+      <w:proofErr w:type="spellStart"/>
+      <w:r>
+        <w:t>viiste</w:t>
+      </w:r>
+      <w:proofErr w:type="spellEnd"/>
+      <w:r>
+        <w:t xml:space="preserve"> a mall. I was thinking 14 s is good</w:t>
       </w:r>
     </w:p>
     <w:p>
@@ -130,134 +221,88 @@
       </w:r>
     </w:p>
     <w:p>
-      <w:r>
+      <w:proofErr w:type="gramStart"/>
+      <w:r>
+        <w:rPr>
+          <w:i/>
+        </w:rPr>
         <w:t>Two-fold five-fold nine-fold 12-fold</w:t>
       </w:r>
       <w:r>
         <w:t>.</w:t>
       </w:r>
-    </w:p>
-    <w:p>
+      <w:proofErr w:type="gramEnd"/>
+    </w:p>
+    <w:p>
+      <w:proofErr w:type="gramStart"/>
       <w:r>
         <w:t>The dummy text 1920-1945</w:t>
       </w:r>
       <w:r>
         <w:t>.</w:t>
       </w:r>
+      <w:proofErr w:type="gramEnd"/>
     </w:p>
     <w:p/>
     <w:p>
       <w:r>
         <w:t xml:space="preserve">The new </w:t>
       </w:r>
+      <w:proofErr w:type="spellStart"/>
       <w:r>
         <w:rPr>
           <w:i/>
           <w:iCs/>
         </w:rPr>
-        <w:t>SuperWidget®</w:t>
-      </w:r>
-      <w:r>
-        <w:t xml:space="preserve"> is revolutionizing the tech industry. Customers have praised the </w:t>
-      </w:r>
+        <w:t>SuperWidget</w:t>
+      </w:r>
+      <w:proofErr w:type="spellEnd"/>
       <w:r>
         <w:rPr>
           <w:i/>
           <w:iCs/>
         </w:rPr>
-        <w:t>SuperWidget®</w:t>
-      </w:r>
-      <w:r>
-        <w:t xml:space="preserve"> for its innovative design and ease of use.</w:t>
-      </w:r>
-    </w:p>
-    <w:p>
-      <w:r>
-        <w:t>20 000 000 000</w:t>
-      </w:r>
-    </w:p>
-    <w:p>
-      <w:r>
-        <w:t>1 000</w:t>
-      </w:r>
-    </w:p>
-    <w:p>
-      <w:r>
-        <w:lastRenderedPageBreak/>
-        <w:t>30,000,000</w:t>
-      </w:r>
-    </w:p>
-    <w:p>
-      <w:r>
-        <w:t>78,000</w:t>
-      </w:r>
-    </w:p>
-    <w:p>
-      <w:pPr>
+        <w:t>®</w:t>
+      </w:r>
+      <w:r>
+        <w:t xml:space="preserve"> is revolutionizing the tech industry. Customers have praised the </w:t>
+      </w:r>
+      <w:proofErr w:type="spellStart"/>
+      <w:r>
         <w:rPr>
           <w:i/>
+          <w:iCs/>
         </w:rPr>
-      </w:pPr>
+        <w:t>SuperWidget</w:t>
+      </w:r>
+      <w:proofErr w:type="spellEnd"/>
       <w:r>
         <w:rPr>
           <w:i/>
+          <w:iCs/>
         </w:rPr>
-        <w:t>"i.e.", "e.g.", "via", "vice versa", "etc.", "a posteriori", "a priori", "et al.", "cf.", "c."</w:t>
-      </w:r>
-    </w:p>
-    <w:p>
-      <w:pPr>
+        <w:t>®</w:t>
+      </w:r>
+      <w:r>
+        <w:t xml:space="preserve"> for its innovative design and ease of use.</w:t>
+      </w:r>
+    </w:p>
+    <w:p>
+      <w:r>
         <w:rPr>
           <w:i/>
+          <w:iCs/>
         </w:rPr>
-      </w:pPr>
-    </w:p>
-    <w:p>
-      <w:r>
-        <w:t>7</w:t>
+        <w:t>He said he loved the movie</w:t>
       </w:r>
       <w:r>
         <w:rPr>
-          <w:rFonts w:ascii="Times New Roman" w:hAnsi="Times New Roman" w:cs="Times New Roman"/>
+          <w:iCs/>
         </w:rPr>
-        <w:t>·</w:t>
-      </w:r>
-      <w:r>
-        <w:t>8  8</w:t>
-      </w:r>
-      <w:r>
-        <w:rPr>
-          <w:rFonts w:ascii="Times New Roman" w:hAnsi="Times New Roman" w:cs="Times New Roman"/>
-        </w:rPr>
-        <w:t>·</w:t>
-      </w:r>
-      <w:r>
-        <w:t>9</w:t>
-      </w:r>
-    </w:p>
-    <w:p>
-      <w:r>
-        <w:t>1,000</w:t>
-      </w:r>
-    </w:p>
-    <w:p>
-      <w:r>
-        <w:t>20,000</w:t>
-      </w:r>
-    </w:p>
-    <w:p>
-      <w:r>
-        <w:t>300,000</w:t>
-      </w:r>
-    </w:p>
-    <w:p>
-      <w:r>
-        <w:t>500,000,000</w:t>
-      </w:r>
-    </w:p>
-    <w:p>
-      <w:r>
-        <w:t>567,888,555,777</w:t>
+        <w:t>!</w:t>
+      </w:r>
+      <w:r>
+        <w:br/>
       </w:r>
     </w:p>
     <w:p/>

</xml_diff>